<commit_message>
9장 Entity 생성과 Repository
</commit_message>
<xml_diff>
--- a/study/spring프레임워크관련정리.docx
+++ b/study/spring프레임워크관련정리.docx
@@ -1860,9 +1860,6 @@
     <w:p>
       <w:pPr>
         <w:pStyle w:val="2"/>
-        <w:rPr>
-          <w:rFonts w:hint="eastAsia"/>
-        </w:rPr>
       </w:pPr>
       <w:r>
         <w:rPr>
@@ -1896,6 +1893,504 @@
           <w:rFonts w:hint="eastAsia"/>
         </w:rPr>
         <w:t xml:space="preserve"> 설정들을 관리하는 곳이다.</w:t>
+      </w:r>
+    </w:p>
+    <w:p/>
+    <w:p>
+      <w:pPr>
+        <w:pStyle w:val="1"/>
+      </w:pPr>
+      <w:r>
+        <w:rPr>
+          <w:rFonts w:hint="eastAsia"/>
+        </w:rPr>
+        <w:t xml:space="preserve">9장 </w:t>
+      </w:r>
+      <w:r>
+        <w:t xml:space="preserve">– Entity </w:t>
+      </w:r>
+      <w:r>
+        <w:rPr>
+          <w:rFonts w:hint="eastAsia"/>
+        </w:rPr>
+        <w:t xml:space="preserve">생성과 </w:t>
+      </w:r>
+      <w:r>
+        <w:t>Repository</w:t>
+      </w:r>
+    </w:p>
+    <w:p>
+      <w:r>
+        <w:rPr>
+          <w:noProof/>
+        </w:rPr>
+        <w:drawing>
+          <wp:inline distT="0" distB="0" distL="0" distR="0" wp14:anchorId="628A28F9" wp14:editId="1B04D7EF">
+            <wp:extent cx="5731510" cy="2903855"/>
+            <wp:effectExtent l="0" t="0" r="2540" b="0"/>
+            <wp:docPr id="20" name="그림 20"/>
+            <wp:cNvGraphicFramePr>
+              <a:graphicFrameLocks xmlns:a="http://schemas.openxmlformats.org/drawingml/2006/main" noChangeAspect="1"/>
+            </wp:cNvGraphicFramePr>
+            <a:graphic xmlns:a="http://schemas.openxmlformats.org/drawingml/2006/main">
+              <a:graphicData uri="http://schemas.openxmlformats.org/drawingml/2006/picture">
+                <pic:pic xmlns:pic="http://schemas.openxmlformats.org/drawingml/2006/picture">
+                  <pic:nvPicPr>
+                    <pic:cNvPr id="1" name=""/>
+                    <pic:cNvPicPr/>
+                  </pic:nvPicPr>
+                  <pic:blipFill>
+                    <a:blip r:embed="rId26"/>
+                    <a:stretch>
+                      <a:fillRect/>
+                    </a:stretch>
+                  </pic:blipFill>
+                  <pic:spPr>
+                    <a:xfrm>
+                      <a:off x="0" y="0"/>
+                      <a:ext cx="5731510" cy="2903855"/>
+                    </a:xfrm>
+                    <a:prstGeom prst="rect">
+                      <a:avLst/>
+                    </a:prstGeom>
+                  </pic:spPr>
+                </pic:pic>
+              </a:graphicData>
+            </a:graphic>
+          </wp:inline>
+        </w:drawing>
+      </w:r>
+    </w:p>
+    <w:p>
+      <w:r>
+        <w:rPr>
+          <w:noProof/>
+        </w:rPr>
+        <w:lastRenderedPageBreak/>
+        <w:drawing>
+          <wp:inline distT="0" distB="0" distL="0" distR="0" wp14:anchorId="56F314F6" wp14:editId="50957900">
+            <wp:extent cx="5731510" cy="2735580"/>
+            <wp:effectExtent l="0" t="0" r="2540" b="7620"/>
+            <wp:docPr id="21" name="그림 21"/>
+            <wp:cNvGraphicFramePr>
+              <a:graphicFrameLocks xmlns:a="http://schemas.openxmlformats.org/drawingml/2006/main" noChangeAspect="1"/>
+            </wp:cNvGraphicFramePr>
+            <a:graphic xmlns:a="http://schemas.openxmlformats.org/drawingml/2006/main">
+              <a:graphicData uri="http://schemas.openxmlformats.org/drawingml/2006/picture">
+                <pic:pic xmlns:pic="http://schemas.openxmlformats.org/drawingml/2006/picture">
+                  <pic:nvPicPr>
+                    <pic:cNvPr id="1" name=""/>
+                    <pic:cNvPicPr/>
+                  </pic:nvPicPr>
+                  <pic:blipFill>
+                    <a:blip r:embed="rId27"/>
+                    <a:stretch>
+                      <a:fillRect/>
+                    </a:stretch>
+                  </pic:blipFill>
+                  <pic:spPr>
+                    <a:xfrm>
+                      <a:off x="0" y="0"/>
+                      <a:ext cx="5731510" cy="2735580"/>
+                    </a:xfrm>
+                    <a:prstGeom prst="rect">
+                      <a:avLst/>
+                    </a:prstGeom>
+                  </pic:spPr>
+                </pic:pic>
+              </a:graphicData>
+            </a:graphic>
+          </wp:inline>
+        </w:drawing>
+      </w:r>
+    </w:p>
+    <w:p>
+      <w:r>
+        <w:rPr>
+          <w:noProof/>
+        </w:rPr>
+        <w:drawing>
+          <wp:inline distT="0" distB="0" distL="0" distR="0" wp14:anchorId="5BEA085F" wp14:editId="398EA08F">
+            <wp:extent cx="5731510" cy="1786890"/>
+            <wp:effectExtent l="0" t="0" r="2540" b="3810"/>
+            <wp:docPr id="22" name="그림 22"/>
+            <wp:cNvGraphicFramePr>
+              <a:graphicFrameLocks xmlns:a="http://schemas.openxmlformats.org/drawingml/2006/main" noChangeAspect="1"/>
+            </wp:cNvGraphicFramePr>
+            <a:graphic xmlns:a="http://schemas.openxmlformats.org/drawingml/2006/main">
+              <a:graphicData uri="http://schemas.openxmlformats.org/drawingml/2006/picture">
+                <pic:pic xmlns:pic="http://schemas.openxmlformats.org/drawingml/2006/picture">
+                  <pic:nvPicPr>
+                    <pic:cNvPr id="1" name=""/>
+                    <pic:cNvPicPr/>
+                  </pic:nvPicPr>
+                  <pic:blipFill>
+                    <a:blip r:embed="rId28"/>
+                    <a:stretch>
+                      <a:fillRect/>
+                    </a:stretch>
+                  </pic:blipFill>
+                  <pic:spPr>
+                    <a:xfrm>
+                      <a:off x="0" y="0"/>
+                      <a:ext cx="5731510" cy="1786890"/>
+                    </a:xfrm>
+                    <a:prstGeom prst="rect">
+                      <a:avLst/>
+                    </a:prstGeom>
+                  </pic:spPr>
+                </pic:pic>
+              </a:graphicData>
+            </a:graphic>
+          </wp:inline>
+        </w:drawing>
+      </w:r>
+    </w:p>
+    <w:p>
+      <w:r>
+        <w:rPr>
+          <w:rFonts w:hint="eastAsia"/>
+        </w:rPr>
+        <w:t>E</w:t>
+      </w:r>
+      <w:r>
+        <w:t>ntity</w:t>
+      </w:r>
+      <w:r>
+        <w:rPr>
+          <w:rFonts w:hint="eastAsia"/>
+        </w:rPr>
+        <w:t xml:space="preserve">의 속성에서 </w:t>
+      </w:r>
+      <w:r>
+        <w:t>Java</w:t>
+      </w:r>
+      <w:r>
+        <w:rPr>
+          <w:rFonts w:hint="eastAsia"/>
+        </w:rPr>
+        <w:t xml:space="preserve">에서는 </w:t>
+      </w:r>
+      <w:r>
+        <w:t>CamelCase</w:t>
+      </w:r>
+      <w:r>
+        <w:rPr>
+          <w:rFonts w:hint="eastAsia"/>
+        </w:rPr>
+        <w:t>로 선언하지만 D</w:t>
+      </w:r>
+      <w:r>
+        <w:t>atabase</w:t>
+      </w:r>
+      <w:r>
+        <w:rPr>
+          <w:rFonts w:hint="eastAsia"/>
+        </w:rPr>
+        <w:t xml:space="preserve">에서는 </w:t>
+      </w:r>
+      <w:r>
+        <w:t>SnakeCase</w:t>
+      </w:r>
+      <w:r>
+        <w:rPr>
+          <w:rFonts w:hint="eastAsia"/>
+        </w:rPr>
+        <w:t>이다.</w:t>
+      </w:r>
+    </w:p>
+    <w:p>
+      <w:r>
+        <w:t>JPA</w:t>
+      </w:r>
+      <w:r>
+        <w:rPr>
+          <w:rFonts w:hint="eastAsia"/>
+        </w:rPr>
+        <w:t xml:space="preserve">에서는 이런 것을 자동으 </w:t>
+      </w:r>
+      <w:r>
+        <w:t>Mapping</w:t>
+      </w:r>
+      <w:r>
+        <w:rPr>
+          <w:rFonts w:hint="eastAsia"/>
+        </w:rPr>
+        <w:t xml:space="preserve">해주는 로직이 있어서 </w:t>
+      </w:r>
+      <w:r>
+        <w:rPr>
+          <w:rFonts w:hint="eastAsia"/>
+        </w:rPr>
+        <w:t>표기법이 달라도 문제가 발생하지 않는다.</w:t>
+      </w:r>
+    </w:p>
+    <w:p>
+      <w:r>
+        <w:rPr>
+          <w:noProof/>
+        </w:rPr>
+        <w:lastRenderedPageBreak/>
+        <w:drawing>
+          <wp:inline distT="0" distB="0" distL="0" distR="0" wp14:anchorId="6F5A0372" wp14:editId="1ECE42DF">
+            <wp:extent cx="5731510" cy="3462655"/>
+            <wp:effectExtent l="0" t="0" r="2540" b="4445"/>
+            <wp:docPr id="23" name="그림 23"/>
+            <wp:cNvGraphicFramePr>
+              <a:graphicFrameLocks xmlns:a="http://schemas.openxmlformats.org/drawingml/2006/main" noChangeAspect="1"/>
+            </wp:cNvGraphicFramePr>
+            <a:graphic xmlns:a="http://schemas.openxmlformats.org/drawingml/2006/main">
+              <a:graphicData uri="http://schemas.openxmlformats.org/drawingml/2006/picture">
+                <pic:pic xmlns:pic="http://schemas.openxmlformats.org/drawingml/2006/picture">
+                  <pic:nvPicPr>
+                    <pic:cNvPr id="1" name=""/>
+                    <pic:cNvPicPr/>
+                  </pic:nvPicPr>
+                  <pic:blipFill>
+                    <a:blip r:embed="rId29"/>
+                    <a:stretch>
+                      <a:fillRect/>
+                    </a:stretch>
+                  </pic:blipFill>
+                  <pic:spPr>
+                    <a:xfrm>
+                      <a:off x="0" y="0"/>
+                      <a:ext cx="5731510" cy="3462655"/>
+                    </a:xfrm>
+                    <a:prstGeom prst="rect">
+                      <a:avLst/>
+                    </a:prstGeom>
+                  </pic:spPr>
+                </pic:pic>
+              </a:graphicData>
+            </a:graphic>
+          </wp:inline>
+        </w:drawing>
+      </w:r>
+    </w:p>
+    <w:p/>
+    <w:p>
+      <w:pPr>
+        <w:rPr>
+          <w:rFonts w:hint="eastAsia"/>
+        </w:rPr>
+      </w:pPr>
+    </w:p>
+    <w:p>
+      <w:pPr>
+        <w:pStyle w:val="2"/>
+      </w:pPr>
+      <w:r>
+        <w:t>Repository</w:t>
+      </w:r>
+    </w:p>
+    <w:p>
+      <w:r>
+        <w:rPr>
+          <w:rFonts w:hint="eastAsia"/>
+        </w:rPr>
+        <w:t xml:space="preserve">따로 쿼리문을 작성하지 않아도 기본적인 </w:t>
+      </w:r>
+      <w:r>
+        <w:rPr>
+          <w:rFonts w:hint="eastAsia"/>
+        </w:rPr>
+        <w:t xml:space="preserve">인터페이스를 통해서 </w:t>
+      </w:r>
+      <w:r>
+        <w:t>CRUD</w:t>
+      </w:r>
+      <w:r>
+        <w:rPr>
+          <w:rFonts w:hint="eastAsia"/>
+        </w:rPr>
+        <w:t>를 사용할 수 있게 해주는 것</w:t>
+      </w:r>
+    </w:p>
+    <w:p>
+      <w:r>
+        <w:rPr>
+          <w:rFonts w:hint="eastAsia"/>
+        </w:rPr>
+        <w:t>사용법</w:t>
+      </w:r>
+      <w:r>
+        <w:t xml:space="preserve"> </w:t>
+      </w:r>
+      <w:r>
+        <w:rPr>
+          <w:rFonts w:hint="eastAsia"/>
+        </w:rPr>
+        <w:t>심플함.</w:t>
+      </w:r>
+    </w:p>
+    <w:p>
+      <w:pPr>
+        <w:pStyle w:val="a3"/>
+        <w:numPr>
+          <w:ilvl w:val="0"/>
+          <w:numId w:val="2"/>
+        </w:numPr>
+        <w:ind w:leftChars="0"/>
+      </w:pPr>
+      <w:r>
+        <w:rPr>
+          <w:rFonts w:hint="eastAsia"/>
+        </w:rPr>
+        <w:t>인터페이스 먼저 만들고</w:t>
+      </w:r>
+    </w:p>
+    <w:p>
+      <w:pPr>
+        <w:pStyle w:val="a3"/>
+        <w:numPr>
+          <w:ilvl w:val="0"/>
+          <w:numId w:val="2"/>
+        </w:numPr>
+        <w:ind w:leftChars="0"/>
+      </w:pPr>
+      <w:r>
+        <w:rPr>
+          <w:rFonts w:hint="eastAsia"/>
+        </w:rPr>
+        <w:t>A</w:t>
+      </w:r>
+      <w:r>
+        <w:t>nnotation</w:t>
+      </w:r>
+      <w:r>
+        <w:rPr>
+          <w:rFonts w:hint="eastAsia"/>
+        </w:rPr>
+        <w:t>을 @</w:t>
+      </w:r>
+      <w:r>
+        <w:t xml:space="preserve">Repository </w:t>
+      </w:r>
+      <w:r>
+        <w:rPr>
+          <w:rFonts w:hint="eastAsia"/>
+        </w:rPr>
+        <w:t>달아준다.</w:t>
+      </w:r>
+    </w:p>
+    <w:p>
+      <w:pPr>
+        <w:pStyle w:val="a3"/>
+        <w:numPr>
+          <w:ilvl w:val="0"/>
+          <w:numId w:val="2"/>
+        </w:numPr>
+        <w:ind w:leftChars="0"/>
+      </w:pPr>
+      <w:r>
+        <w:rPr>
+          <w:rFonts w:hint="eastAsia"/>
+        </w:rPr>
+        <w:t xml:space="preserve">이미 개발되어있는 </w:t>
+      </w:r>
+      <w:r>
+        <w:t>JpaRepository</w:t>
+      </w:r>
+      <w:r>
+        <w:rPr>
+          <w:rFonts w:hint="eastAsia"/>
+        </w:rPr>
+        <w:t>를 상속받아 준다.</w:t>
+      </w:r>
+    </w:p>
+    <w:p>
+      <w:pPr>
+        <w:pStyle w:val="a3"/>
+        <w:numPr>
+          <w:ilvl w:val="0"/>
+          <w:numId w:val="2"/>
+        </w:numPr>
+        <w:ind w:leftChars="0"/>
+        <w:rPr>
+          <w:rFonts w:hint="eastAsia"/>
+        </w:rPr>
+      </w:pPr>
+      <w:r>
+        <w:t>JpaRepository</w:t>
+      </w:r>
+      <w:r>
+        <w:rPr>
+          <w:rFonts w:hint="eastAsia"/>
+        </w:rPr>
+        <w:t>&lt;어떠한 타입의 오브젝트 클래스가 넘어갈 건지 제네릭으로 넘겨줌</w:t>
+      </w:r>
+      <w:r>
+        <w:t xml:space="preserve"> ,</w:t>
+      </w:r>
+      <w:r>
+        <w:t xml:space="preserve"> </w:t>
+      </w:r>
+      <w:r>
+        <w:rPr>
+          <w:rFonts w:hint="eastAsia"/>
+        </w:rPr>
+        <w:t>기본</w:t>
+      </w:r>
+      <w:r>
+        <w:t xml:space="preserve"> </w:t>
+      </w:r>
+      <w:r>
+        <w:rPr>
+          <w:rFonts w:hint="eastAsia"/>
+        </w:rPr>
+        <w:t>키의 식별자</w:t>
+      </w:r>
+      <w:r>
+        <w:t>&gt;</w:t>
+      </w:r>
+    </w:p>
+    <w:p>
+      <w:pPr>
+        <w:rPr>
+          <w:rFonts w:hint="eastAsia"/>
+        </w:rPr>
+      </w:pPr>
+      <w:r>
+        <w:rPr>
+          <w:noProof/>
+        </w:rPr>
+        <w:lastRenderedPageBreak/>
+        <w:drawing>
+          <wp:inline distT="0" distB="0" distL="0" distR="0" wp14:anchorId="7171B51A" wp14:editId="21E1206F">
+            <wp:extent cx="5731510" cy="3086100"/>
+            <wp:effectExtent l="0" t="0" r="2540" b="0"/>
+            <wp:docPr id="24" name="그림 24"/>
+            <wp:cNvGraphicFramePr>
+              <a:graphicFrameLocks xmlns:a="http://schemas.openxmlformats.org/drawingml/2006/main" noChangeAspect="1"/>
+            </wp:cNvGraphicFramePr>
+            <a:graphic xmlns:a="http://schemas.openxmlformats.org/drawingml/2006/main">
+              <a:graphicData uri="http://schemas.openxmlformats.org/drawingml/2006/picture">
+                <pic:pic xmlns:pic="http://schemas.openxmlformats.org/drawingml/2006/picture">
+                  <pic:nvPicPr>
+                    <pic:cNvPr id="1" name=""/>
+                    <pic:cNvPicPr/>
+                  </pic:nvPicPr>
+                  <pic:blipFill>
+                    <a:blip r:embed="rId30"/>
+                    <a:stretch>
+                      <a:fillRect/>
+                    </a:stretch>
+                  </pic:blipFill>
+                  <pic:spPr>
+                    <a:xfrm>
+                      <a:off x="0" y="0"/>
+                      <a:ext cx="5731510" cy="3086100"/>
+                    </a:xfrm>
+                    <a:prstGeom prst="rect">
+                      <a:avLst/>
+                    </a:prstGeom>
+                  </pic:spPr>
+                </pic:pic>
+              </a:graphicData>
+            </a:graphic>
+          </wp:inline>
+        </w:drawing>
       </w:r>
     </w:p>
     <w:sectPr>
@@ -1911,6 +2406,95 @@
 <file path=word/numbering.xml><?xml version="1.0" encoding="utf-8"?>
 <w:numbering xmlns:wpc="http://schemas.microsoft.com/office/word/2010/wordprocessingCanvas" xmlns:cx="http://schemas.microsoft.com/office/drawing/2014/chartex" xmlns:cx1="http://schemas.microsoft.com/office/drawing/2015/9/8/chartex" xmlns:cx2="http://schemas.microsoft.com/office/drawing/2015/10/21/chartex" xmlns:cx3="http://schemas.microsoft.com/office/drawing/2016/5/9/chartex" xmlns:cx4="http://schemas.microsoft.com/office/drawing/2016/5/10/chartex" xmlns:cx5="http://schemas.microsoft.com/office/drawing/2016/5/11/chartex" xmlns:cx6="http://schemas.microsoft.com/office/drawing/2016/5/12/chartex" xmlns:cx7="http://schemas.microsoft.com/office/drawing/2016/5/13/chartex" xmlns:cx8="http://schemas.microsoft.com/office/drawing/2016/5/14/chartex" xmlns:mc="http://schemas.openxmlformats.org/markup-compatibility/2006" xmlns:aink="http://schemas.microsoft.com/office/drawing/2016/ink" xmlns:am3d="http://schemas.microsoft.com/office/drawing/2017/model3d" xmlns:o="urn:schemas-microsoft-com:office:office" xmlns:r="http://schemas.openxmlformats.org/officeDocument/2006/relationships" xmlns:m="http://schemas.openxmlformats.org/officeDocument/2006/math" xmlns:v="urn:schemas-microsoft-com:vml" xmlns:wp14="http://schemas.microsoft.com/office/word/2010/wordprocessingDrawing" xmlns:wp="http://schemas.openxmlformats.org/drawingml/2006/wordprocessingDrawing" xmlns:w10="urn:schemas-microsoft-com:office:word" xmlns:w="http://schemas.openxmlformats.org/wordprocessingml/2006/main" xmlns:w14="http://schemas.microsoft.com/office/word/2010/wordml" xmlns:w15="http://schemas.microsoft.com/office/word/2012/wordml" xmlns:w16cex="http://schemas.microsoft.com/office/word/2018/wordml/cex" xmlns:w16cid="http://schemas.microsoft.com/office/word/2016/wordml/cid" xmlns:w16="http://schemas.microsoft.com/office/word/2018/wordml" xmlns:w16se="http://schemas.microsoft.com/office/word/2015/wordml/symex" xmlns:wpg="http://schemas.microsoft.com/office/word/2010/wordprocessingGroup" xmlns:wpi="http://schemas.microsoft.com/office/word/2010/wordprocessingInk" xmlns:wne="http://schemas.microsoft.com/office/word/2006/wordml" xmlns:wps="http://schemas.microsoft.com/office/word/2010/wordprocessingShape" mc:Ignorable="w14 w15 w16se w16cid w16 w16cex wp14">
   <w:abstractNum w:abstractNumId="0" w15:restartNumberingAfterBreak="0">
+    <w:nsid w:val="10165FC3"/>
+    <w:multiLevelType w:val="hybridMultilevel"/>
+    <w:tmpl w:val="186076E0"/>
+    <w:lvl w:ilvl="0" w:tplc="F51E2858">
+      <w:start w:val="1"/>
+      <w:numFmt w:val="decimal"/>
+      <w:lvlText w:val="%1."/>
+      <w:lvlJc w:val="left"/>
+      <w:pPr>
+        <w:ind w:left="760" w:hanging="360"/>
+      </w:pPr>
+      <w:rPr>
+        <w:rFonts w:hint="default"/>
+      </w:rPr>
+    </w:lvl>
+    <w:lvl w:ilvl="1" w:tplc="04090019" w:tentative="1">
+      <w:start w:val="1"/>
+      <w:numFmt w:val="upperLetter"/>
+      <w:lvlText w:val="%2."/>
+      <w:lvlJc w:val="left"/>
+      <w:pPr>
+        <w:ind w:left="1200" w:hanging="400"/>
+      </w:pPr>
+    </w:lvl>
+    <w:lvl w:ilvl="2" w:tplc="0409001B" w:tentative="1">
+      <w:start w:val="1"/>
+      <w:numFmt w:val="lowerRoman"/>
+      <w:lvlText w:val="%3."/>
+      <w:lvlJc w:val="right"/>
+      <w:pPr>
+        <w:ind w:left="1600" w:hanging="400"/>
+      </w:pPr>
+    </w:lvl>
+    <w:lvl w:ilvl="3" w:tplc="0409000F" w:tentative="1">
+      <w:start w:val="1"/>
+      <w:numFmt w:val="decimal"/>
+      <w:lvlText w:val="%4."/>
+      <w:lvlJc w:val="left"/>
+      <w:pPr>
+        <w:ind w:left="2000" w:hanging="400"/>
+      </w:pPr>
+    </w:lvl>
+    <w:lvl w:ilvl="4" w:tplc="04090019" w:tentative="1">
+      <w:start w:val="1"/>
+      <w:numFmt w:val="upperLetter"/>
+      <w:lvlText w:val="%5."/>
+      <w:lvlJc w:val="left"/>
+      <w:pPr>
+        <w:ind w:left="2400" w:hanging="400"/>
+      </w:pPr>
+    </w:lvl>
+    <w:lvl w:ilvl="5" w:tplc="0409001B" w:tentative="1">
+      <w:start w:val="1"/>
+      <w:numFmt w:val="lowerRoman"/>
+      <w:lvlText w:val="%6."/>
+      <w:lvlJc w:val="right"/>
+      <w:pPr>
+        <w:ind w:left="2800" w:hanging="400"/>
+      </w:pPr>
+    </w:lvl>
+    <w:lvl w:ilvl="6" w:tplc="0409000F" w:tentative="1">
+      <w:start w:val="1"/>
+      <w:numFmt w:val="decimal"/>
+      <w:lvlText w:val="%7."/>
+      <w:lvlJc w:val="left"/>
+      <w:pPr>
+        <w:ind w:left="3200" w:hanging="400"/>
+      </w:pPr>
+    </w:lvl>
+    <w:lvl w:ilvl="7" w:tplc="04090019" w:tentative="1">
+      <w:start w:val="1"/>
+      <w:numFmt w:val="upperLetter"/>
+      <w:lvlText w:val="%8."/>
+      <w:lvlJc w:val="left"/>
+      <w:pPr>
+        <w:ind w:left="3600" w:hanging="400"/>
+      </w:pPr>
+    </w:lvl>
+    <w:lvl w:ilvl="8" w:tplc="0409001B" w:tentative="1">
+      <w:start w:val="1"/>
+      <w:numFmt w:val="lowerRoman"/>
+      <w:lvlText w:val="%9."/>
+      <w:lvlJc w:val="right"/>
+      <w:pPr>
+        <w:ind w:left="4000" w:hanging="400"/>
+      </w:pPr>
+    </w:lvl>
+  </w:abstractNum>
+  <w:abstractNum w:abstractNumId="1" w15:restartNumberingAfterBreak="0">
     <w:nsid w:val="5113197E"/>
     <w:multiLevelType w:val="hybridMultilevel"/>
     <w:tmpl w:val="8F5C50E8"/>
@@ -2024,6 +2608,9 @@
     </w:lvl>
   </w:abstractNum>
   <w:num w:numId="1">
+    <w:abstractNumId w:val="1"/>
+  </w:num>
+  <w:num w:numId="2">
     <w:abstractNumId w:val="0"/>
   </w:num>
 </w:numbering>

</xml_diff>